<commit_message>
Update FormatTableString command documentation for recent enhancements.
</commit_message>
<xml_diff>
--- a/doc/UserManual/Word/60_Command_FormatTableString.docx
+++ b/doc/UserManual/Word/60_Command_FormatTableString.docx
@@ -52,13 +52,16 @@
         <w:t xml:space="preserve">Version </w:t>
       </w:r>
       <w:r>
-        <w:t>10</w:t>
+        <w:t>1</w:t>
+      </w:r>
+      <w:r>
+        <w:t>1</w:t>
       </w:r>
       <w:r>
         <w:t>.</w:t>
       </w:r>
       <w:r>
-        <w:t>21</w:t>
+        <w:t>00</w:t>
       </w:r>
       <w:r>
         <w:t>.0</w:t>
@@ -73,19 +76,19 @@
         <w:t>1</w:t>
       </w:r>
       <w:r>
-        <w:t>3</w:t>
+        <w:t>5</w:t>
       </w:r>
       <w:r>
         <w:t>-0</w:t>
       </w:r>
       <w:r>
-        <w:t>6</w:t>
+        <w:t>2</w:t>
       </w:r>
       <w:r>
         <w:t>-</w:t>
       </w:r>
       <w:r>
-        <w:t>26</w:t>
+        <w:t>04</w:t>
       </w:r>
     </w:p>
     <w:p>
@@ -133,8 +136,6 @@
       <w:r>
         <w:t>uses</w:t>
       </w:r>
-      <w:bookmarkStart w:id="0" w:name="_GoBack"/>
-      <w:bookmarkEnd w:id="0"/>
       <w:r>
         <w:t xml:space="preserve"> </w:t>
       </w:r>
@@ -307,9 +308,9 @@
         </w:rPr>
         <w:drawing>
           <wp:inline distT="0" distB="0" distL="0" distR="0">
-            <wp:extent cx="5934075" cy="3076575"/>
-            <wp:effectExtent l="0" t="0" r="9525" b="9525"/>
-            <wp:docPr id="1" name="Picture 1" descr="command_FormatTableString"/>
+            <wp:extent cx="5943600" cy="2390140"/>
+            <wp:effectExtent l="0" t="0" r="0" b="0"/>
+            <wp:docPr id="2" name="Picture 2"/>
             <wp:cNvGraphicFramePr>
               <a:graphicFrameLocks xmlns:a="http://schemas.openxmlformats.org/drawingml/2006/main" noChangeAspect="1"/>
             </wp:cNvGraphicFramePr>
@@ -317,10 +318,8 @@
               <a:graphicData uri="http://schemas.openxmlformats.org/drawingml/2006/picture">
                 <pic:pic xmlns:pic="http://schemas.openxmlformats.org/drawingml/2006/picture">
                   <pic:nvPicPr>
-                    <pic:cNvPr id="0" name="Picture 1" descr="command_FormatTableString"/>
-                    <pic:cNvPicPr>
-                      <a:picLocks noChangeAspect="1" noChangeArrowheads="1"/>
-                    </pic:cNvPicPr>
+                    <pic:cNvPr id="2" name="command_FormatTableString.png"/>
+                    <pic:cNvPicPr/>
                   </pic:nvPicPr>
                   <pic:blipFill>
                     <a:blip r:embed="rId7">
@@ -330,23 +329,18 @@
                         </a:ext>
                       </a:extLst>
                     </a:blip>
-                    <a:srcRect/>
                     <a:stretch>
                       <a:fillRect/>
                     </a:stretch>
                   </pic:blipFill>
-                  <pic:spPr bwMode="auto">
+                  <pic:spPr>
                     <a:xfrm>
                       <a:off x="0" y="0"/>
-                      <a:ext cx="5934075" cy="3076575"/>
+                      <a:ext cx="5943600" cy="2390140"/>
                     </a:xfrm>
                     <a:prstGeom prst="rect">
                       <a:avLst/>
                     </a:prstGeom>
-                    <a:noFill/>
-                    <a:ln>
-                      <a:noFill/>
-                    </a:ln>
                   </pic:spPr>
                 </pic:pic>
               </a:graphicData>
@@ -402,7 +396,7 @@
           <w:numId w:val="0"/>
         </w:numPr>
       </w:pPr>
-      <w:bookmarkStart w:id="1" w:name="replaceValue"/>
+      <w:bookmarkStart w:id="0" w:name="replaceValue"/>
     </w:p>
     <w:p>
       <w:r>
@@ -487,17 +481,11 @@
         <w:tblLook w:val="0000" w:firstRow="0" w:lastRow="0" w:firstColumn="0" w:lastColumn="0" w:noHBand="0" w:noVBand="0"/>
       </w:tblPr>
       <w:tblGrid>
-        <w:gridCol w:w="2053"/>
-        <w:gridCol w:w="5081"/>
-        <w:gridCol w:w="2216"/>
+        <w:gridCol w:w="2593"/>
+        <w:gridCol w:w="4673"/>
+        <w:gridCol w:w="2084"/>
       </w:tblGrid>
       <w:tr>
-        <w:tblPrEx>
-          <w:tblCellMar>
-            <w:top w:w="0" w:type="dxa"/>
-            <w:bottom w:w="0" w:type="dxa"/>
-          </w:tblCellMar>
-        </w:tblPrEx>
         <w:trPr>
           <w:tblHeader/>
           <w:jc w:val="center"/>
@@ -546,12 +534,6 @@
         </w:tc>
       </w:tr>
       <w:tr>
-        <w:tblPrEx>
-          <w:tblCellMar>
-            <w:top w:w="0" w:type="dxa"/>
-            <w:bottom w:w="0" w:type="dxa"/>
-          </w:tblCellMar>
-        </w:tblPrEx>
         <w:trPr>
           <w:jc w:val="center"/>
         </w:trPr>
@@ -606,12 +588,6 @@
         </w:tc>
       </w:tr>
       <w:tr>
-        <w:tblPrEx>
-          <w:tblCellMar>
-            <w:top w:w="0" w:type="dxa"/>
-            <w:bottom w:w="0" w:type="dxa"/>
-          </w:tblCellMar>
-        </w:tblPrEx>
         <w:trPr>
           <w:jc w:val="center"/>
         </w:trPr>
@@ -707,12 +683,6 @@
         </w:tc>
       </w:tr>
       <w:tr>
-        <w:tblPrEx>
-          <w:tblCellMar>
-            <w:top w:w="0" w:type="dxa"/>
-            <w:bottom w:w="0" w:type="dxa"/>
-          </w:tblCellMar>
-        </w:tblPrEx>
         <w:trPr>
           <w:jc w:val="center"/>
         </w:trPr>
@@ -776,7 +746,21 @@
             </w:r>
             <w:proofErr w:type="spellEnd"/>
             <w:r>
-              <w:t xml:space="preserve"> as input columns.  All other characters will be transferred to the output string.</w:t>
+              <w:t xml:space="preserve"> as </w:t>
+            </w:r>
+            <w:r>
+              <w:t xml:space="preserve">there are </w:t>
+            </w:r>
+            <w:r>
+              <w:t xml:space="preserve">input columns.  All other characters will be transferred </w:t>
+            </w:r>
+            <w:r>
+              <w:t xml:space="preserve">literally </w:t>
+            </w:r>
+            <w:bookmarkStart w:id="1" w:name="_GoBack"/>
+            <w:bookmarkEnd w:id="1"/>
+            <w:r>
+              <w:t>to the output string.</w:t>
             </w:r>
           </w:p>
         </w:tc>
@@ -792,12 +776,6 @@
         </w:tc>
       </w:tr>
       <w:tr>
-        <w:tblPrEx>
-          <w:tblCellMar>
-            <w:top w:w="0" w:type="dxa"/>
-            <w:bottom w:w="0" w:type="dxa"/>
-          </w:tblCellMar>
-        </w:tblPrEx>
         <w:trPr>
           <w:jc w:val="center"/>
         </w:trPr>
@@ -854,7 +832,52 @@
           </w:p>
         </w:tc>
       </w:tr>
-      <w:bookmarkEnd w:id="1"/>
+      <w:tr>
+        <w:trPr>
+          <w:jc w:val="center"/>
+        </w:trPr>
+        <w:tc>
+          <w:tcPr>
+            <w:tcW w:w="2065" w:type="dxa"/>
+          </w:tcPr>
+          <w:p>
+            <w:pPr>
+              <w:rPr>
+                <w:rStyle w:val="RTiSWDocLiteralText"/>
+              </w:rPr>
+            </w:pPr>
+            <w:proofErr w:type="spellStart"/>
+            <w:r>
+              <w:rPr>
+                <w:rStyle w:val="RTiSWDocLiteralText"/>
+              </w:rPr>
+              <w:t>InsertBeforeColumn</w:t>
+            </w:r>
+            <w:proofErr w:type="spellEnd"/>
+          </w:p>
+        </w:tc>
+        <w:tc>
+          <w:tcPr>
+            <w:tcW w:w="5243" w:type="dxa"/>
+          </w:tcPr>
+          <w:p>
+            <w:r>
+              <w:t>The name of the column before which to insert the new column.</w:t>
+            </w:r>
+          </w:p>
+        </w:tc>
+        <w:tc>
+          <w:tcPr>
+            <w:tcW w:w="2268" w:type="dxa"/>
+          </w:tcPr>
+          <w:p>
+            <w:r>
+              <w:t>After last column.</w:t>
+            </w:r>
+          </w:p>
+        </w:tc>
+      </w:tr>
+      <w:bookmarkEnd w:id="0"/>
     </w:tbl>
     <w:p>
       <w:pPr>
@@ -1126,8 +1149,13 @@
     <w:pPr>
       <w:pStyle w:val="RTiSWDocHeader"/>
     </w:pPr>
-    <w:r>
-      <w:t>TSTool Documentation</w:t>
+    <w:proofErr w:type="spellStart"/>
+    <w:r>
+      <w:t>TSTool</w:t>
+    </w:r>
+    <w:proofErr w:type="spellEnd"/>
+    <w:r>
+      <w:t xml:space="preserve"> Documentation</w:t>
     </w:r>
     <w:r>
       <w:tab/>
@@ -1598,6 +1626,50 @@
     <w:lsdException w:name="Subtitle" w:qFormat="1"/>
     <w:lsdException w:name="Strong" w:qFormat="1"/>
     <w:lsdException w:name="Emphasis" w:qFormat="1"/>
+    <w:lsdException w:name="Normal Table" w:semiHidden="1" w:unhideWhenUsed="1"/>
+    <w:lsdException w:name="Table Simple 1" w:semiHidden="1" w:unhideWhenUsed="1"/>
+    <w:lsdException w:name="Table Simple 2" w:semiHidden="1" w:unhideWhenUsed="1"/>
+    <w:lsdException w:name="Table Simple 3" w:semiHidden="1" w:unhideWhenUsed="1"/>
+    <w:lsdException w:name="Table Classic 1" w:semiHidden="1" w:unhideWhenUsed="1"/>
+    <w:lsdException w:name="Table Classic 2" w:semiHidden="1" w:unhideWhenUsed="1"/>
+    <w:lsdException w:name="Table Classic 3" w:semiHidden="1" w:unhideWhenUsed="1"/>
+    <w:lsdException w:name="Table Classic 4" w:semiHidden="1" w:unhideWhenUsed="1"/>
+    <w:lsdException w:name="Table Colorful 1" w:semiHidden="1" w:unhideWhenUsed="1"/>
+    <w:lsdException w:name="Table Colorful 2" w:semiHidden="1" w:unhideWhenUsed="1"/>
+    <w:lsdException w:name="Table Colorful 3" w:semiHidden="1" w:unhideWhenUsed="1"/>
+    <w:lsdException w:name="Table Columns 1" w:semiHidden="1" w:unhideWhenUsed="1"/>
+    <w:lsdException w:name="Table Columns 2" w:semiHidden="1" w:unhideWhenUsed="1"/>
+    <w:lsdException w:name="Table Columns 3" w:semiHidden="1" w:unhideWhenUsed="1"/>
+    <w:lsdException w:name="Table Columns 4" w:semiHidden="1" w:unhideWhenUsed="1"/>
+    <w:lsdException w:name="Table Columns 5" w:semiHidden="1" w:unhideWhenUsed="1"/>
+    <w:lsdException w:name="Table Grid 1" w:semiHidden="1" w:unhideWhenUsed="1"/>
+    <w:lsdException w:name="Table Grid 2" w:semiHidden="1" w:unhideWhenUsed="1"/>
+    <w:lsdException w:name="Table Grid 3" w:semiHidden="1" w:unhideWhenUsed="1"/>
+    <w:lsdException w:name="Table Grid 4" w:semiHidden="1" w:unhideWhenUsed="1"/>
+    <w:lsdException w:name="Table Grid 5" w:semiHidden="1" w:unhideWhenUsed="1"/>
+    <w:lsdException w:name="Table Grid 6" w:semiHidden="1" w:unhideWhenUsed="1"/>
+    <w:lsdException w:name="Table Grid 7" w:semiHidden="1" w:unhideWhenUsed="1"/>
+    <w:lsdException w:name="Table Grid 8" w:semiHidden="1" w:unhideWhenUsed="1"/>
+    <w:lsdException w:name="Table List 1" w:semiHidden="1" w:unhideWhenUsed="1"/>
+    <w:lsdException w:name="Table List 2" w:semiHidden="1" w:unhideWhenUsed="1"/>
+    <w:lsdException w:name="Table List 3" w:semiHidden="1" w:unhideWhenUsed="1"/>
+    <w:lsdException w:name="Table List 4" w:semiHidden="1" w:unhideWhenUsed="1"/>
+    <w:lsdException w:name="Table List 5" w:semiHidden="1" w:unhideWhenUsed="1"/>
+    <w:lsdException w:name="Table List 6" w:semiHidden="1" w:unhideWhenUsed="1"/>
+    <w:lsdException w:name="Table List 7" w:semiHidden="1" w:unhideWhenUsed="1"/>
+    <w:lsdException w:name="Table List 8" w:semiHidden="1" w:unhideWhenUsed="1"/>
+    <w:lsdException w:name="Table 3D effects 1" w:semiHidden="1" w:unhideWhenUsed="1"/>
+    <w:lsdException w:name="Table 3D effects 2" w:semiHidden="1" w:unhideWhenUsed="1"/>
+    <w:lsdException w:name="Table 3D effects 3" w:semiHidden="1" w:unhideWhenUsed="1"/>
+    <w:lsdException w:name="Table Contemporary" w:semiHidden="1" w:unhideWhenUsed="1"/>
+    <w:lsdException w:name="Table Elegant" w:semiHidden="1" w:unhideWhenUsed="1"/>
+    <w:lsdException w:name="Table Professional" w:semiHidden="1" w:unhideWhenUsed="1"/>
+    <w:lsdException w:name="Table Subtle 1" w:semiHidden="1" w:unhideWhenUsed="1"/>
+    <w:lsdException w:name="Table Subtle 2" w:semiHidden="1" w:unhideWhenUsed="1"/>
+    <w:lsdException w:name="Table Web 1" w:semiHidden="1" w:unhideWhenUsed="1"/>
+    <w:lsdException w:name="Table Web 2" w:semiHidden="1" w:unhideWhenUsed="1"/>
+    <w:lsdException w:name="Table Web 3" w:semiHidden="1" w:unhideWhenUsed="1"/>
+    <w:lsdException w:name="Table Theme" w:semiHidden="1" w:unhideWhenUsed="1"/>
     <w:lsdException w:name="Placeholder Text" w:semiHidden="1" w:uiPriority="99"/>
     <w:lsdException w:name="No Spacing" w:uiPriority="1" w:qFormat="1"/>
     <w:lsdException w:name="Light Shading" w:uiPriority="60"/>
@@ -1946,11 +2018,15 @@
   </w:style>
   <w:style w:type="character" w:default="1" w:styleId="DefaultParagraphFont">
     <w:name w:val="Default Paragraph Font"/>
+    <w:uiPriority w:val="1"/>
     <w:semiHidden/>
+    <w:unhideWhenUsed/>
   </w:style>
   <w:style w:type="table" w:default="1" w:styleId="TableNormal">
     <w:name w:val="Normal Table"/>
+    <w:uiPriority w:val="99"/>
     <w:semiHidden/>
+    <w:unhideWhenUsed/>
     <w:tblPr>
       <w:tblInd w:w="0" w:type="dxa"/>
       <w:tblCellMar>
@@ -1963,7 +2039,9 @@
   </w:style>
   <w:style w:type="numbering" w:default="1" w:styleId="NoList">
     <w:name w:val="No List"/>
+    <w:uiPriority w:val="99"/>
     <w:semiHidden/>
+    <w:unhideWhenUsed/>
   </w:style>
   <w:style w:type="paragraph" w:customStyle="1" w:styleId="RTiSWDocChapterSubtitle">
     <w:name w:val="RTi SW Doc Chapter Subtitle"/>

</xml_diff>